<commit_message>
Step05 before debug PriceChecker
</commit_message>
<xml_diff>
--- a/23-04-12 Список доработок3.docx
+++ b/23-04-12 Список доработок3.docx
@@ -16,13 +16,56 @@
       </w:r>
     </w:p>
     <w:p>
-      <w:r>
+      <w:pPr>
         <w:rPr>
           <w:lang w:val="en-US"/>
         </w:rPr>
+      </w:pPr>
+    </w:p>
+    <w:p>
+      <w:pPr>
+        <w:rPr>
+          <w:lang w:val="en-US"/>
+        </w:rPr>
+      </w:pPr>
+      <w:r>
+        <w:rPr>
+          <w:lang w:val="en-US"/>
+        </w:rPr>
+        <w:t>https://www.youtube.com/shorts/sHPYNR69ydc</w:t>
+      </w:r>
+    </w:p>
+    <w:p>
+      <w:r>
+        <w:rPr>
+          <w:lang w:val="en-US"/>
+        </w:rPr>
+        <w:t>https://www.youtube.com/watch?v=Uh1ryzuRo1A&amp;t=21s</w:t>
+      </w:r>
+    </w:p>
+    <w:p>
+      <w:pPr>
+        <w:rPr>
+          <w:lang w:val="en-US"/>
+        </w:rPr>
+      </w:pPr>
+    </w:p>
+    <w:p>
+      <w:pPr>
+        <w:rPr>
+          <w:lang w:val="en-US"/>
+        </w:rPr>
+      </w:pPr>
+      <w:r>
+        <w:rPr>
+          <w:lang w:val="en-US"/>
+        </w:rPr>
         <w:t>https</w:t>
       </w:r>
       <w:r>
+        <w:rPr>
+          <w:lang w:val="en-US"/>
+        </w:rPr>
         <w:t>://</w:t>
       </w:r>
       <w:r>
@@ -32,6 +75,9 @@
         <w:t>youtu</w:t>
       </w:r>
       <w:r>
+        <w:rPr>
+          <w:lang w:val="en-US"/>
+        </w:rPr>
         <w:t>.</w:t>
       </w:r>
       <w:r>
@@ -41,6 +87,9 @@
         <w:t>be</w:t>
       </w:r>
       <w:r>
+        <w:rPr>
+          <w:lang w:val="en-US"/>
+        </w:rPr>
         <w:t>/</w:t>
       </w:r>
       <w:r>
@@ -50,6 +99,9 @@
         <w:t>aLWSw</w:t>
       </w:r>
       <w:r>
+        <w:rPr>
+          <w:lang w:val="en-US"/>
+        </w:rPr>
         <w:t>9</w:t>
       </w:r>
       <w:r>
@@ -59,6 +111,9 @@
         <w:t>Rl</w:t>
       </w:r>
       <w:r>
+        <w:rPr>
+          <w:lang w:val="en-US"/>
+        </w:rPr>
         <w:t>-</w:t>
       </w:r>
       <w:r>
@@ -668,6 +723,7 @@
         <w:rPr>
           <w:noProof/>
         </w:rPr>
+        <w:lastRenderedPageBreak/>
         <w:drawing>
           <wp:inline distT="0" distB="0" distL="0" distR="0" wp14:anchorId="219DBA1E" wp14:editId="5D2945A0">
             <wp:extent cx="6645910" cy="402590"/>
@@ -715,7 +771,6 @@
         <w:rPr>
           <w:noProof/>
         </w:rPr>
-        <w:lastRenderedPageBreak/>
         <w:drawing>
           <wp:inline distT="0" distB="0" distL="0" distR="0" wp14:anchorId="0B8DA7FD" wp14:editId="5CB37E95">
             <wp:extent cx="6645910" cy="1158240"/>
@@ -1036,6 +1091,853 @@
           </wp:inline>
         </w:drawing>
       </w:r>
+    </w:p>
+    <w:p/>
+    <w:p>
+      <w:pPr>
+        <w:pStyle w:val="2"/>
+        <w:spacing w:before="0" w:line="240" w:lineRule="auto"/>
+        <w:ind w:left="578" w:hanging="578"/>
+        <w:rPr>
+          <w:color w:val="auto"/>
+          <w:sz w:val="18"/>
+          <w:szCs w:val="18"/>
+          <w:shd w:val="clear" w:color="auto" w:fill="FBFBFB"/>
+        </w:rPr>
+      </w:pPr>
+      <w:r>
+        <w:rPr>
+          <w:color w:val="auto"/>
+          <w:sz w:val="18"/>
+          <w:szCs w:val="18"/>
+          <w:shd w:val="clear" w:color="auto" w:fill="FBFBFB"/>
+        </w:rPr>
+        <w:t>Не получалось в ПК editor добавить шаблон расп при «ДЕТЕКТОР» - распознавание текста</w:t>
+      </w:r>
+    </w:p>
+    <w:p>
+      <w:pPr>
+        <w:shd w:val="clear" w:color="auto" w:fill="FFFFFF"/>
+        <w:rPr>
+          <w:rFonts w:ascii="Courier New" w:eastAsia="Times New Roman" w:hAnsi="Courier New" w:cs="Courier New"/>
+          <w:color w:val="000000"/>
+          <w:sz w:val="24"/>
+          <w:szCs w:val="24"/>
+          <w:lang w:eastAsia="ru-RU"/>
+        </w:rPr>
+      </w:pPr>
+      <w:r>
+        <w:t xml:space="preserve">Добавил шаблон распознования </w:t>
+      </w:r>
+      <w:r>
+        <w:rPr>
+          <w:rFonts w:ascii="Courier New" w:eastAsia="Times New Roman" w:hAnsi="Courier New" w:cs="Courier New"/>
+          <w:color w:val="000000"/>
+          <w:sz w:val="24"/>
+          <w:szCs w:val="24"/>
+          <w:lang w:eastAsia="ru-RU"/>
+        </w:rPr>
+        <w:t>"name": "Распознование цены",</w:t>
+      </w:r>
+    </w:p>
+    <w:p>
+      <w:r>
+        <w:t xml:space="preserve"> в  шаги </w:t>
+      </w:r>
+      <w:r>
+        <w:t xml:space="preserve">Проверка цены </w:t>
+      </w:r>
+      <w:r>
+        <w:t xml:space="preserve">и др – напрямую, открыв файл конфигурации, через </w:t>
+      </w:r>
+      <w:r>
+        <w:rPr>
+          <w:lang w:val="en-US"/>
+        </w:rPr>
+        <w:t>PyCharm</w:t>
+      </w:r>
+      <w:r>
+        <w:t xml:space="preserve"> </w:t>
+      </w:r>
+      <w:r>
+        <w:t>–</w:t>
+      </w:r>
+      <w:r>
+        <w:t xml:space="preserve"> </w:t>
+      </w:r>
+      <w:r>
+        <w:t>добавил туда запись о шаблоне – в соответствующий элемент</w:t>
+      </w:r>
+      <w:r>
+        <w:t xml:space="preserve"> ActiveCV</w:t>
+      </w:r>
+      <w:r>
+        <w:t xml:space="preserve"> </w:t>
+      </w:r>
+    </w:p>
+    <w:p>
+      <w:r>
+        <w:rPr>
+          <w:noProof/>
+        </w:rPr>
+        <w:lastRenderedPageBreak/>
+        <w:drawing>
+          <wp:inline distT="0" distB="0" distL="0" distR="0" wp14:anchorId="1AE5E10D" wp14:editId="1CEBA81B">
+            <wp:extent cx="6645910" cy="3937000"/>
+            <wp:effectExtent l="0" t="0" r="2540" b="6350"/>
+            <wp:docPr id="6" name="Рисунок 6"/>
+            <wp:cNvGraphicFramePr>
+              <a:graphicFrameLocks xmlns:a="http://schemas.openxmlformats.org/drawingml/2006/main" noChangeAspect="1"/>
+            </wp:cNvGraphicFramePr>
+            <a:graphic xmlns:a="http://schemas.openxmlformats.org/drawingml/2006/main">
+              <a:graphicData uri="http://schemas.openxmlformats.org/drawingml/2006/picture">
+                <pic:pic xmlns:pic="http://schemas.openxmlformats.org/drawingml/2006/picture">
+                  <pic:nvPicPr>
+                    <pic:cNvPr id="1" name=""/>
+                    <pic:cNvPicPr/>
+                  </pic:nvPicPr>
+                  <pic:blipFill>
+                    <a:blip r:embed="rId12"/>
+                    <a:stretch>
+                      <a:fillRect/>
+                    </a:stretch>
+                  </pic:blipFill>
+                  <pic:spPr>
+                    <a:xfrm>
+                      <a:off x="0" y="0"/>
+                      <a:ext cx="6645910" cy="3937000"/>
+                    </a:xfrm>
+                    <a:prstGeom prst="rect">
+                      <a:avLst/>
+                    </a:prstGeom>
+                  </pic:spPr>
+                </pic:pic>
+              </a:graphicData>
+            </a:graphic>
+          </wp:inline>
+        </w:drawing>
+      </w:r>
+    </w:p>
+    <w:p>
+      <w:r>
+        <w:rPr>
+          <w:noProof/>
+        </w:rPr>
+        <w:drawing>
+          <wp:inline distT="0" distB="0" distL="0" distR="0" wp14:anchorId="0F7DA270" wp14:editId="084C6C2A">
+            <wp:extent cx="6645910" cy="5069205"/>
+            <wp:effectExtent l="0" t="0" r="2540" b="0"/>
+            <wp:docPr id="7" name="Рисунок 7"/>
+            <wp:cNvGraphicFramePr>
+              <a:graphicFrameLocks xmlns:a="http://schemas.openxmlformats.org/drawingml/2006/main" noChangeAspect="1"/>
+            </wp:cNvGraphicFramePr>
+            <a:graphic xmlns:a="http://schemas.openxmlformats.org/drawingml/2006/main">
+              <a:graphicData uri="http://schemas.openxmlformats.org/drawingml/2006/picture">
+                <pic:pic xmlns:pic="http://schemas.openxmlformats.org/drawingml/2006/picture">
+                  <pic:nvPicPr>
+                    <pic:cNvPr id="0" name="Picture 1"/>
+                    <pic:cNvPicPr>
+                      <a:picLocks noChangeAspect="1" noChangeArrowheads="1"/>
+                    </pic:cNvPicPr>
+                  </pic:nvPicPr>
+                  <pic:blipFill>
+                    <a:blip r:embed="rId13">
+                      <a:extLst>
+                        <a:ext uri="{28A0092B-C50C-407E-A947-70E740481C1C}">
+                          <a14:useLocalDpi xmlns:a14="http://schemas.microsoft.com/office/drawing/2010/main" val="0"/>
+                        </a:ext>
+                      </a:extLst>
+                    </a:blip>
+                    <a:srcRect/>
+                    <a:stretch>
+                      <a:fillRect/>
+                    </a:stretch>
+                  </pic:blipFill>
+                  <pic:spPr bwMode="auto">
+                    <a:xfrm>
+                      <a:off x="0" y="0"/>
+                      <a:ext cx="6645910" cy="5069205"/>
+                    </a:xfrm>
+                    <a:prstGeom prst="rect">
+                      <a:avLst/>
+                    </a:prstGeom>
+                    <a:noFill/>
+                    <a:ln>
+                      <a:noFill/>
+                    </a:ln>
+                  </pic:spPr>
+                </pic:pic>
+              </a:graphicData>
+            </a:graphic>
+          </wp:inline>
+        </w:drawing>
+      </w:r>
+    </w:p>
+    <w:p/>
+    <w:p>
+      <w:pPr>
+        <w:pStyle w:val="2"/>
+        <w:spacing w:before="0" w:line="240" w:lineRule="auto"/>
+        <w:ind w:left="578" w:hanging="578"/>
+        <w:rPr>
+          <w:color w:val="auto"/>
+          <w:sz w:val="18"/>
+          <w:szCs w:val="18"/>
+          <w:shd w:val="clear" w:color="auto" w:fill="FBFBFB"/>
+        </w:rPr>
+      </w:pPr>
+      <w:r>
+        <w:rPr>
+          <w:color w:val="auto"/>
+          <w:sz w:val="18"/>
+          <w:szCs w:val="18"/>
+          <w:shd w:val="clear" w:color="auto" w:fill="FBFBFB"/>
+        </w:rPr>
+        <w:lastRenderedPageBreak/>
+        <w:t>Решил добавить в Pricechecker  - Active-CV «Экран просмотра»</w:t>
+      </w:r>
+    </w:p>
+    <w:p>
+      <w:pPr>
+        <w:pStyle w:val="3"/>
+        <w:ind w:left="851" w:hanging="567"/>
+        <w:rPr>
+          <w:color w:val="auto"/>
+          <w:sz w:val="18"/>
+          <w:szCs w:val="18"/>
+          <w:shd w:val="clear" w:color="auto" w:fill="FBFBFB"/>
+          <w:lang w:val="en-US"/>
+        </w:rPr>
+      </w:pPr>
+      <w:r>
+        <w:rPr>
+          <w:color w:val="auto"/>
+          <w:sz w:val="18"/>
+          <w:szCs w:val="18"/>
+          <w:shd w:val="clear" w:color="auto" w:fill="FBFBFB"/>
+        </w:rPr>
+        <w:t xml:space="preserve">2023-04-23 </w:t>
+      </w:r>
+    </w:p>
+    <w:p>
+      <w:pPr>
+        <w:pStyle w:val="3"/>
+        <w:ind w:left="851" w:hanging="567"/>
+        <w:rPr>
+          <w:color w:val="auto"/>
+          <w:sz w:val="18"/>
+          <w:szCs w:val="18"/>
+          <w:shd w:val="clear" w:color="auto" w:fill="FBFBFB"/>
+        </w:rPr>
+      </w:pPr>
+      <w:r>
+        <w:rPr>
+          <w:color w:val="auto"/>
+          <w:sz w:val="18"/>
+          <w:szCs w:val="18"/>
+          <w:shd w:val="clear" w:color="auto" w:fill="FBFBFB"/>
+        </w:rPr>
+        <w:t>в</w:t>
+      </w:r>
+      <w:r>
+        <w:rPr>
+          <w:color w:val="auto"/>
+          <w:sz w:val="18"/>
+          <w:szCs w:val="18"/>
+          <w:shd w:val="clear" w:color="auto" w:fill="FBFBFB"/>
+        </w:rPr>
+        <w:t xml:space="preserve">  </w:t>
+      </w:r>
+      <w:r>
+        <w:rPr>
+          <w:color w:val="auto"/>
+          <w:sz w:val="18"/>
+          <w:szCs w:val="18"/>
+          <w:shd w:val="clear" w:color="auto" w:fill="FBFBFB"/>
+          <w:lang w:val="en-US"/>
+        </w:rPr>
+        <w:t>read</w:t>
+      </w:r>
+      <w:r>
+        <w:rPr>
+          <w:color w:val="auto"/>
+          <w:sz w:val="18"/>
+          <w:szCs w:val="18"/>
+          <w:shd w:val="clear" w:color="auto" w:fill="FBFBFB"/>
+        </w:rPr>
+        <w:t>_</w:t>
+      </w:r>
+      <w:r>
+        <w:rPr>
+          <w:color w:val="auto"/>
+          <w:sz w:val="18"/>
+          <w:szCs w:val="18"/>
+          <w:shd w:val="clear" w:color="auto" w:fill="FBFBFB"/>
+          <w:lang w:val="en-US"/>
+        </w:rPr>
+        <w:t>good</w:t>
+      </w:r>
+      <w:r>
+        <w:rPr>
+          <w:color w:val="auto"/>
+          <w:sz w:val="18"/>
+          <w:szCs w:val="18"/>
+          <w:shd w:val="clear" w:color="auto" w:fill="FBFBFB"/>
+        </w:rPr>
+        <w:t>_</w:t>
+      </w:r>
+      <w:r>
+        <w:rPr>
+          <w:color w:val="auto"/>
+          <w:sz w:val="18"/>
+          <w:szCs w:val="18"/>
+          <w:shd w:val="clear" w:color="auto" w:fill="FBFBFB"/>
+          <w:lang w:val="en-US"/>
+        </w:rPr>
+        <w:t>cv</w:t>
+      </w:r>
+      <w:r>
+        <w:rPr>
+          <w:color w:val="auto"/>
+          <w:sz w:val="18"/>
+          <w:szCs w:val="18"/>
+          <w:shd w:val="clear" w:color="auto" w:fill="FBFBFB"/>
+        </w:rPr>
+        <w:t xml:space="preserve"> </w:t>
+      </w:r>
+      <w:r>
+        <w:rPr>
+          <w:color w:val="auto"/>
+          <w:sz w:val="18"/>
+          <w:szCs w:val="18"/>
+          <w:shd w:val="clear" w:color="auto" w:fill="FBFBFB"/>
+        </w:rPr>
+        <w:t>добавил Ввод базы данных</w:t>
+      </w:r>
+    </w:p>
+    <w:p>
+      <w:pPr>
+        <w:pStyle w:val="3"/>
+        <w:ind w:left="851" w:hanging="567"/>
+        <w:rPr>
+          <w:color w:val="auto"/>
+          <w:sz w:val="18"/>
+          <w:szCs w:val="18"/>
+          <w:shd w:val="clear" w:color="auto" w:fill="FBFBFB"/>
+        </w:rPr>
+      </w:pPr>
+      <w:r>
+        <w:rPr>
+          <w:color w:val="auto"/>
+          <w:sz w:val="18"/>
+          <w:szCs w:val="18"/>
+          <w:shd w:val="clear" w:color="auto" w:fill="FBFBFB"/>
+        </w:rPr>
+        <w:t>в ui_global.py добавил класс SW_Check</w:t>
+      </w:r>
+    </w:p>
+    <w:p/>
+    <w:p>
+      <w:r>
+        <w:t>При запуске</w:t>
+      </w:r>
+      <w:r>
+        <w:t xml:space="preserve"> на Смарт</w:t>
+      </w:r>
+      <w:r>
+        <w:t xml:space="preserve"> появилась ошибка:</w:t>
+      </w:r>
+    </w:p>
+    <w:p>
+      <w:pPr>
+        <w:rPr>
+          <w:lang w:val="en-US"/>
+        </w:rPr>
+      </w:pPr>
+      <w:r>
+        <w:rPr>
+          <w:lang w:val="en-US"/>
+        </w:rPr>
+        <w:t>com.chaquo.python.PyException: TypeError: object of type 'NoneType' has no len()</w:t>
+      </w:r>
+    </w:p>
+    <w:p>
+      <w:r>
+        <w:t>1 закоментировал – ошибка осталась</w:t>
+      </w:r>
+    </w:p>
+    <w:p>
+      <w:r>
+        <w:t>2 закоментировал – ошибка пропала</w:t>
+      </w:r>
+    </w:p>
+    <w:p>
+      <w:pPr>
+        <w:pStyle w:val="3"/>
+        <w:ind w:left="851" w:hanging="567"/>
+        <w:rPr>
+          <w:color w:val="auto"/>
+          <w:sz w:val="18"/>
+          <w:szCs w:val="18"/>
+          <w:shd w:val="clear" w:color="auto" w:fill="FBFBFB"/>
+        </w:rPr>
+      </w:pPr>
+      <w:r>
+        <w:rPr>
+          <w:color w:val="auto"/>
+          <w:sz w:val="18"/>
+          <w:szCs w:val="18"/>
+          <w:shd w:val="clear" w:color="auto" w:fill="FBFBFB"/>
+        </w:rPr>
+        <w:t>в ui_global.py добавил</w:t>
+      </w:r>
+      <w:r>
+        <w:rPr>
+          <w:color w:val="auto"/>
+          <w:sz w:val="18"/>
+          <w:szCs w:val="18"/>
+          <w:shd w:val="clear" w:color="auto" w:fill="FBFBFB"/>
+        </w:rPr>
+        <w:t xml:space="preserve"> К</w:t>
+      </w:r>
+      <w:r>
+        <w:rPr>
+          <w:color w:val="auto"/>
+          <w:sz w:val="18"/>
+          <w:szCs w:val="18"/>
+          <w:shd w:val="clear" w:color="auto" w:fill="FBFBFB"/>
+        </w:rPr>
+        <w:t xml:space="preserve"> класс</w:t>
+      </w:r>
+      <w:r>
+        <w:rPr>
+          <w:color w:val="auto"/>
+          <w:sz w:val="18"/>
+          <w:szCs w:val="18"/>
+          <w:shd w:val="clear" w:color="auto" w:fill="FBFBFB"/>
+        </w:rPr>
+        <w:t>у</w:t>
+      </w:r>
+      <w:r>
+        <w:rPr>
+          <w:color w:val="auto"/>
+          <w:sz w:val="18"/>
+          <w:szCs w:val="18"/>
+          <w:shd w:val="clear" w:color="auto" w:fill="FBFBFB"/>
+        </w:rPr>
+        <w:t xml:space="preserve"> SW_Check</w:t>
+      </w:r>
+      <w:r>
+        <w:rPr>
+          <w:color w:val="auto"/>
+          <w:sz w:val="18"/>
+          <w:szCs w:val="18"/>
+          <w:shd w:val="clear" w:color="auto" w:fill="FBFBFB"/>
+        </w:rPr>
+        <w:t xml:space="preserve"> заполнение по умолчанию.</w:t>
+      </w:r>
+      <w:r>
+        <w:rPr>
+          <w:color w:val="auto"/>
+          <w:sz w:val="18"/>
+          <w:szCs w:val="18"/>
+          <w:shd w:val="clear" w:color="auto" w:fill="FBFBFB"/>
+        </w:rPr>
+        <w:t xml:space="preserve"> сенежскую</w:t>
+      </w:r>
+      <w:r>
+        <w:rPr>
+          <w:color w:val="auto"/>
+          <w:sz w:val="18"/>
+          <w:szCs w:val="18"/>
+          <w:shd w:val="clear" w:color="auto" w:fill="FBFBFB"/>
+          <w:lang w:val="en-US"/>
+        </w:rPr>
+        <w:t xml:space="preserve"> -</w:t>
+      </w:r>
+      <w:r>
+        <w:rPr>
+          <w:color w:val="auto"/>
+          <w:sz w:val="18"/>
+          <w:szCs w:val="18"/>
+          <w:shd w:val="clear" w:color="auto" w:fill="FBFBFB"/>
+        </w:rPr>
+        <w:t>РАБОТАЕТ</w:t>
+      </w:r>
+    </w:p>
+    <w:p/>
+    <w:p>
+      <w:pPr>
+        <w:pStyle w:val="3"/>
+        <w:ind w:left="851" w:hanging="567"/>
+        <w:rPr>
+          <w:color w:val="auto"/>
+          <w:sz w:val="18"/>
+          <w:szCs w:val="18"/>
+          <w:shd w:val="clear" w:color="auto" w:fill="FBFBFB"/>
+        </w:rPr>
+      </w:pPr>
+      <w:r>
+        <w:rPr>
+          <w:color w:val="auto"/>
+          <w:sz w:val="18"/>
+          <w:szCs w:val="18"/>
+          <w:shd w:val="clear" w:color="auto" w:fill="FBFBFB"/>
+        </w:rPr>
+        <w:t>Проверка в get_good_cv:#OnObjectDetected; Имя CV-шага: Поиск товара – ЧТО записано в стоп лист</w:t>
+      </w:r>
+    </w:p>
+    <w:p>
+      <w:pPr>
+        <w:pStyle w:val="3"/>
+        <w:ind w:left="851" w:hanging="567"/>
+        <w:rPr>
+          <w:color w:val="auto"/>
+          <w:sz w:val="18"/>
+          <w:szCs w:val="18"/>
+          <w:shd w:val="clear" w:color="auto" w:fill="FBFBFB"/>
+        </w:rPr>
+      </w:pPr>
+      <w:r>
+        <w:rPr>
+          <w:color w:val="auto"/>
+          <w:sz w:val="18"/>
+          <w:szCs w:val="18"/>
+          <w:shd w:val="clear" w:color="auto" w:fill="FBFBFB"/>
+        </w:rPr>
+        <w:t xml:space="preserve">инфо не видит qr-коды не распознаёт отмечает всё кремовым цветом возможно </w:t>
+      </w:r>
+      <w:r>
+        <w:rPr>
+          <w:color w:val="auto"/>
+          <w:sz w:val="18"/>
+          <w:szCs w:val="18"/>
+          <w:shd w:val="clear" w:color="auto" w:fill="FBFBFB"/>
+        </w:rPr>
+        <w:t>серым</w:t>
+      </w:r>
+      <w:r>
+        <w:rPr>
+          <w:color w:val="auto"/>
+          <w:sz w:val="18"/>
+          <w:szCs w:val="18"/>
+          <w:shd w:val="clear" w:color="auto" w:fill="FBFBFB"/>
+        </w:rPr>
+        <w:t xml:space="preserve"> , сообщения и</w:t>
+      </w:r>
+      <w:r>
+        <w:rPr>
+          <w:color w:val="auto"/>
+          <w:sz w:val="18"/>
+          <w:szCs w:val="18"/>
+          <w:shd w:val="clear" w:color="auto" w:fill="FBFBFB"/>
+        </w:rPr>
+        <w:t xml:space="preserve"> </w:t>
+      </w:r>
+      <w:r>
+        <w:rPr>
+          <w:color w:val="auto"/>
+          <w:sz w:val="18"/>
+          <w:szCs w:val="18"/>
+          <w:shd w:val="clear" w:color="auto" w:fill="FBFBFB"/>
+        </w:rPr>
+        <w:t xml:space="preserve">переменная </w:t>
+      </w:r>
+      <w:r>
+        <w:rPr>
+          <w:color w:val="auto"/>
+          <w:sz w:val="18"/>
+          <w:szCs w:val="18"/>
+          <w:shd w:val="clear" w:color="auto" w:fill="FBFBFB"/>
+          <w:lang w:val="en-US"/>
+        </w:rPr>
+        <w:t>info</w:t>
+      </w:r>
+      <w:r>
+        <w:rPr>
+          <w:color w:val="auto"/>
+          <w:sz w:val="18"/>
+          <w:szCs w:val="18"/>
+          <w:shd w:val="clear" w:color="auto" w:fill="FBFBFB"/>
+        </w:rPr>
+        <w:t xml:space="preserve"> не появляется на экране.</w:t>
+      </w:r>
+    </w:p>
+    <w:p>
+      <w:r>
+        <w:t xml:space="preserve">проверка нормальности работы старой версии </w:t>
+      </w:r>
+    </w:p>
+    <w:p>
+      <w:pPr>
+        <w:pStyle w:val="3"/>
+        <w:ind w:left="851" w:hanging="567"/>
+        <w:rPr>
+          <w:color w:val="auto"/>
+          <w:sz w:val="18"/>
+          <w:szCs w:val="18"/>
+          <w:shd w:val="clear" w:color="auto" w:fill="FBFBFB"/>
+        </w:rPr>
+      </w:pPr>
+      <w:r>
+        <w:rPr>
+          <w:color w:val="auto"/>
+          <w:sz w:val="18"/>
+          <w:szCs w:val="18"/>
+          <w:shd w:val="clear" w:color="auto" w:fill="FBFBFB"/>
+        </w:rPr>
+        <w:t>Заменяю неправильную цену на подтверждение правильности расшифровки цены:</w:t>
+      </w:r>
+    </w:p>
+    <w:p>
+      <w:r>
+        <w:rPr>
+          <w:noProof/>
+        </w:rPr>
+        <w:drawing>
+          <wp:inline distT="0" distB="0" distL="0" distR="0" wp14:anchorId="28D5E9CF" wp14:editId="49170FF0">
+            <wp:extent cx="6645910" cy="1236345"/>
+            <wp:effectExtent l="0" t="0" r="2540" b="1905"/>
+            <wp:docPr id="8" name="Рисунок 8"/>
+            <wp:cNvGraphicFramePr>
+              <a:graphicFrameLocks xmlns:a="http://schemas.openxmlformats.org/drawingml/2006/main" noChangeAspect="1"/>
+            </wp:cNvGraphicFramePr>
+            <a:graphic xmlns:a="http://schemas.openxmlformats.org/drawingml/2006/main">
+              <a:graphicData uri="http://schemas.openxmlformats.org/drawingml/2006/picture">
+                <pic:pic xmlns:pic="http://schemas.openxmlformats.org/drawingml/2006/picture">
+                  <pic:nvPicPr>
+                    <pic:cNvPr id="1" name=""/>
+                    <pic:cNvPicPr/>
+                  </pic:nvPicPr>
+                  <pic:blipFill>
+                    <a:blip r:embed="rId14"/>
+                    <a:stretch>
+                      <a:fillRect/>
+                    </a:stretch>
+                  </pic:blipFill>
+                  <pic:spPr>
+                    <a:xfrm>
+                      <a:off x="0" y="0"/>
+                      <a:ext cx="6645910" cy="1236345"/>
+                    </a:xfrm>
+                    <a:prstGeom prst="rect">
+                      <a:avLst/>
+                    </a:prstGeom>
+                  </pic:spPr>
+                </pic:pic>
+              </a:graphicData>
+            </a:graphic>
+          </wp:inline>
+        </w:drawing>
+      </w:r>
+    </w:p>
+    <w:p>
+      <w:r>
+        <w:rPr>
+          <w:noProof/>
+        </w:rPr>
+        <w:drawing>
+          <wp:inline distT="0" distB="0" distL="0" distR="0" wp14:anchorId="524D88BB" wp14:editId="6AC0C910">
+            <wp:extent cx="6645910" cy="3712210"/>
+            <wp:effectExtent l="0" t="0" r="2540" b="2540"/>
+            <wp:docPr id="10" name="Рисунок 10"/>
+            <wp:cNvGraphicFramePr>
+              <a:graphicFrameLocks xmlns:a="http://schemas.openxmlformats.org/drawingml/2006/main" noChangeAspect="1"/>
+            </wp:cNvGraphicFramePr>
+            <a:graphic xmlns:a="http://schemas.openxmlformats.org/drawingml/2006/main">
+              <a:graphicData uri="http://schemas.openxmlformats.org/drawingml/2006/picture">
+                <pic:pic xmlns:pic="http://schemas.openxmlformats.org/drawingml/2006/picture">
+                  <pic:nvPicPr>
+                    <pic:cNvPr id="1" name=""/>
+                    <pic:cNvPicPr/>
+                  </pic:nvPicPr>
+                  <pic:blipFill>
+                    <a:blip r:embed="rId15"/>
+                    <a:stretch>
+                      <a:fillRect/>
+                    </a:stretch>
+                  </pic:blipFill>
+                  <pic:spPr>
+                    <a:xfrm>
+                      <a:off x="0" y="0"/>
+                      <a:ext cx="6645910" cy="3712210"/>
+                    </a:xfrm>
+                    <a:prstGeom prst="rect">
+                      <a:avLst/>
+                    </a:prstGeom>
+                  </pic:spPr>
+                </pic:pic>
+              </a:graphicData>
+            </a:graphic>
+          </wp:inline>
+        </w:drawing>
+      </w:r>
+      <w:r>
+        <w:t xml:space="preserve">  </w:t>
+      </w:r>
+    </w:p>
+    <w:p/>
+    <w:p>
+      <w:r>
+        <w:t>Добавляю Результаты окно меню прайс чекера</w:t>
+      </w:r>
+    </w:p>
+    <w:p>
+      <w:r>
+        <w:rPr>
+          <w:noProof/>
+        </w:rPr>
+        <w:lastRenderedPageBreak/>
+        <w:drawing>
+          <wp:inline distT="0" distB="0" distL="0" distR="0" wp14:anchorId="56FCD027" wp14:editId="2948B4AF">
+            <wp:extent cx="6645910" cy="3348355"/>
+            <wp:effectExtent l="0" t="0" r="2540" b="4445"/>
+            <wp:docPr id="9" name="Рисунок 9"/>
+            <wp:cNvGraphicFramePr>
+              <a:graphicFrameLocks xmlns:a="http://schemas.openxmlformats.org/drawingml/2006/main" noChangeAspect="1"/>
+            </wp:cNvGraphicFramePr>
+            <a:graphic xmlns:a="http://schemas.openxmlformats.org/drawingml/2006/main">
+              <a:graphicData uri="http://schemas.openxmlformats.org/drawingml/2006/picture">
+                <pic:pic xmlns:pic="http://schemas.openxmlformats.org/drawingml/2006/picture">
+                  <pic:nvPicPr>
+                    <pic:cNvPr id="1" name=""/>
+                    <pic:cNvPicPr/>
+                  </pic:nvPicPr>
+                  <pic:blipFill>
+                    <a:blip r:embed="rId16"/>
+                    <a:stretch>
+                      <a:fillRect/>
+                    </a:stretch>
+                  </pic:blipFill>
+                  <pic:spPr>
+                    <a:xfrm>
+                      <a:off x="0" y="0"/>
+                      <a:ext cx="6645910" cy="3348355"/>
+                    </a:xfrm>
+                    <a:prstGeom prst="rect">
+                      <a:avLst/>
+                    </a:prstGeom>
+                  </pic:spPr>
+                </pic:pic>
+              </a:graphicData>
+            </a:graphic>
+          </wp:inline>
+        </w:drawing>
+      </w:r>
+    </w:p>
+    <w:p>
+      <w:pPr>
+        <w:rPr>
+          <w:lang w:val="en-US"/>
+        </w:rPr>
+      </w:pPr>
+      <w:r>
+        <w:rPr>
+          <w:noProof/>
+        </w:rPr>
+        <w:drawing>
+          <wp:inline distT="0" distB="0" distL="0" distR="0" wp14:anchorId="1E94722C" wp14:editId="3FECD501">
+            <wp:extent cx="5657850" cy="952500"/>
+            <wp:effectExtent l="0" t="0" r="0" b="0"/>
+            <wp:docPr id="11" name="Рисунок 11"/>
+            <wp:cNvGraphicFramePr>
+              <a:graphicFrameLocks xmlns:a="http://schemas.openxmlformats.org/drawingml/2006/main" noChangeAspect="1"/>
+            </wp:cNvGraphicFramePr>
+            <a:graphic xmlns:a="http://schemas.openxmlformats.org/drawingml/2006/main">
+              <a:graphicData uri="http://schemas.openxmlformats.org/drawingml/2006/picture">
+                <pic:pic xmlns:pic="http://schemas.openxmlformats.org/drawingml/2006/picture">
+                  <pic:nvPicPr>
+                    <pic:cNvPr id="1" name=""/>
+                    <pic:cNvPicPr/>
+                  </pic:nvPicPr>
+                  <pic:blipFill>
+                    <a:blip r:embed="rId17"/>
+                    <a:stretch>
+                      <a:fillRect/>
+                    </a:stretch>
+                  </pic:blipFill>
+                  <pic:spPr>
+                    <a:xfrm>
+                      <a:off x="0" y="0"/>
+                      <a:ext cx="5657850" cy="952500"/>
+                    </a:xfrm>
+                    <a:prstGeom prst="rect">
+                      <a:avLst/>
+                    </a:prstGeom>
+                  </pic:spPr>
+                </pic:pic>
+              </a:graphicData>
+            </a:graphic>
+          </wp:inline>
+        </w:drawing>
+      </w:r>
+    </w:p>
+    <w:p>
+      <w:pPr>
+        <w:rPr>
+          <w:lang w:val="en-US"/>
+        </w:rPr>
+      </w:pPr>
+    </w:p>
+    <w:p>
+      <w:r>
+        <w:t>На работают кнопки заменяю обработчики2 на  обычные</w:t>
+      </w:r>
+      <w:r>
+        <w:t xml:space="preserve"> </w:t>
+      </w:r>
+      <w:r>
+        <w:t>– не помогло</w:t>
+      </w:r>
+    </w:p>
+    <w:p>
+      <w:r>
+        <w:rPr>
+          <w:noProof/>
+        </w:rPr>
+        <w:drawing>
+          <wp:inline distT="0" distB="0" distL="0" distR="0" wp14:anchorId="7B2AA307" wp14:editId="3C0B2289">
+            <wp:extent cx="6645910" cy="1172845"/>
+            <wp:effectExtent l="0" t="0" r="2540" b="8255"/>
+            <wp:docPr id="12" name="Рисунок 12"/>
+            <wp:cNvGraphicFramePr>
+              <a:graphicFrameLocks xmlns:a="http://schemas.openxmlformats.org/drawingml/2006/main" noChangeAspect="1"/>
+            </wp:cNvGraphicFramePr>
+            <a:graphic xmlns:a="http://schemas.openxmlformats.org/drawingml/2006/main">
+              <a:graphicData uri="http://schemas.openxmlformats.org/drawingml/2006/picture">
+                <pic:pic xmlns:pic="http://schemas.openxmlformats.org/drawingml/2006/picture">
+                  <pic:nvPicPr>
+                    <pic:cNvPr id="1" name=""/>
+                    <pic:cNvPicPr/>
+                  </pic:nvPicPr>
+                  <pic:blipFill>
+                    <a:blip r:embed="rId18"/>
+                    <a:stretch>
+                      <a:fillRect/>
+                    </a:stretch>
+                  </pic:blipFill>
+                  <pic:spPr>
+                    <a:xfrm>
+                      <a:off x="0" y="0"/>
+                      <a:ext cx="6645910" cy="1172845"/>
+                    </a:xfrm>
+                    <a:prstGeom prst="rect">
+                      <a:avLst/>
+                    </a:prstGeom>
+                  </pic:spPr>
+                </pic:pic>
+              </a:graphicData>
+            </a:graphic>
+          </wp:inline>
+        </w:drawing>
+      </w:r>
+    </w:p>
+    <w:p>
+      <w:pPr>
+        <w:rPr>
+          <w:lang w:val="en-US"/>
+        </w:rPr>
+      </w:pPr>
     </w:p>
     <w:p/>
     <w:sectPr>
@@ -1847,6 +2749,60 @@
     <w:abstractNumId w:val="1"/>
   </w:num>
   <w:num w:numId="27" w16cid:durableId="2040930422">
+    <w:abstractNumId w:val="1"/>
+  </w:num>
+  <w:num w:numId="28" w16cid:durableId="306446574">
+    <w:abstractNumId w:val="1"/>
+  </w:num>
+  <w:num w:numId="29" w16cid:durableId="1974359239">
+    <w:abstractNumId w:val="1"/>
+  </w:num>
+  <w:num w:numId="30" w16cid:durableId="492766754">
+    <w:abstractNumId w:val="1"/>
+  </w:num>
+  <w:num w:numId="31" w16cid:durableId="2045060083">
+    <w:abstractNumId w:val="1"/>
+  </w:num>
+  <w:num w:numId="32" w16cid:durableId="636255015">
+    <w:abstractNumId w:val="1"/>
+    <w:lvlOverride w:ilvl="0">
+      <w:startOverride w:val="1"/>
+    </w:lvlOverride>
+    <w:lvlOverride w:ilvl="1">
+      <w:startOverride w:val="1"/>
+    </w:lvlOverride>
+    <w:lvlOverride w:ilvl="2">
+      <w:startOverride w:val="1"/>
+    </w:lvlOverride>
+    <w:lvlOverride w:ilvl="3">
+      <w:startOverride w:val="1"/>
+    </w:lvlOverride>
+    <w:lvlOverride w:ilvl="4">
+      <w:startOverride w:val="1"/>
+    </w:lvlOverride>
+    <w:lvlOverride w:ilvl="5">
+      <w:startOverride w:val="1"/>
+    </w:lvlOverride>
+    <w:lvlOverride w:ilvl="6">
+      <w:startOverride w:val="1"/>
+    </w:lvlOverride>
+    <w:lvlOverride w:ilvl="7">
+      <w:startOverride w:val="1"/>
+    </w:lvlOverride>
+    <w:lvlOverride w:ilvl="8">
+      <w:startOverride w:val="1"/>
+    </w:lvlOverride>
+  </w:num>
+  <w:num w:numId="33" w16cid:durableId="1520771732">
+    <w:abstractNumId w:val="1"/>
+  </w:num>
+  <w:num w:numId="34" w16cid:durableId="1867786446">
+    <w:abstractNumId w:val="1"/>
+  </w:num>
+  <w:num w:numId="35" w16cid:durableId="556285076">
+    <w:abstractNumId w:val="1"/>
+  </w:num>
+  <w:num w:numId="36" w16cid:durableId="1772121638">
     <w:abstractNumId w:val="1"/>
   </w:num>
   <w:numIdMacAtCleanup w:val="3"/>

</xml_diff>